<commit_message>
split function in different file
</commit_message>
<xml_diff>
--- a/backend/templates/template1.docx
+++ b/backend/templates/template1.docx
@@ -114,37 +114,12 @@
               </w:rPr>
               <w:t xml:space="preserve">: </w:t>
             </w:r>
-            <w:proofErr w:type="gramStart"/>
             <w:r>
               <w:rPr>
                 <w:rFonts w:ascii="Times New Roman" w:hAnsi="Times New Roman" w:cs="Times New Roman"/>
                 <w:szCs w:val="32"/>
               </w:rPr>
-              <w:t xml:space="preserve">{{ </w:t>
-            </w:r>
-            <w:proofErr w:type="spellStart"/>
-            <w:r>
-              <w:rPr>
-                <w:rFonts w:ascii="Times New Roman" w:hAnsi="Times New Roman" w:cs="Times New Roman"/>
-                <w:szCs w:val="32"/>
-              </w:rPr>
-              <w:t>patient</w:t>
-            </w:r>
-            <w:proofErr w:type="gramEnd"/>
-            <w:r>
-              <w:rPr>
-                <w:rFonts w:ascii="Times New Roman" w:hAnsi="Times New Roman" w:cs="Times New Roman"/>
-                <w:szCs w:val="32"/>
-              </w:rPr>
-              <w:t>_name</w:t>
-            </w:r>
-            <w:proofErr w:type="spellEnd"/>
-            <w:r>
-              <w:rPr>
-                <w:rFonts w:ascii="Times New Roman" w:hAnsi="Times New Roman" w:cs="Times New Roman"/>
-                <w:szCs w:val="32"/>
-              </w:rPr>
-              <w:t xml:space="preserve"> }}</w:t>
+              <w:t>{{ patient_name }}</w:t>
             </w:r>
           </w:p>
         </w:tc>
@@ -167,37 +142,12 @@
               </w:rPr>
               <w:t xml:space="preserve">Date: </w:t>
             </w:r>
-            <w:proofErr w:type="gramStart"/>
             <w:r>
               <w:rPr>
                 <w:rFonts w:ascii="Times New Roman" w:hAnsi="Times New Roman" w:cs="Times New Roman"/>
                 <w:szCs w:val="32"/>
               </w:rPr>
-              <w:t xml:space="preserve">{{ </w:t>
-            </w:r>
-            <w:proofErr w:type="spellStart"/>
-            <w:r>
-              <w:rPr>
-                <w:rFonts w:ascii="Times New Roman" w:hAnsi="Times New Roman" w:cs="Times New Roman"/>
-                <w:szCs w:val="32"/>
-              </w:rPr>
-              <w:t>examination</w:t>
-            </w:r>
-            <w:proofErr w:type="gramEnd"/>
-            <w:r>
-              <w:rPr>
-                <w:rFonts w:ascii="Times New Roman" w:hAnsi="Times New Roman" w:cs="Times New Roman"/>
-                <w:szCs w:val="32"/>
-              </w:rPr>
-              <w:t>_date</w:t>
-            </w:r>
-            <w:proofErr w:type="spellEnd"/>
-            <w:r>
-              <w:rPr>
-                <w:rFonts w:ascii="Times New Roman" w:hAnsi="Times New Roman" w:cs="Times New Roman"/>
-                <w:szCs w:val="32"/>
-              </w:rPr>
-              <w:t xml:space="preserve"> }}</w:t>
+              <w:t>{{ examination_date }}</w:t>
             </w:r>
           </w:p>
         </w:tc>
@@ -222,21 +172,12 @@
               </w:rPr>
               <w:t xml:space="preserve">Gender: </w:t>
             </w:r>
-            <w:proofErr w:type="gramStart"/>
             <w:r>
               <w:rPr>
                 <w:rFonts w:ascii="Times New Roman" w:hAnsi="Times New Roman" w:cs="Times New Roman"/>
                 <w:szCs w:val="32"/>
               </w:rPr>
-              <w:t>{{ sex</w:t>
-            </w:r>
-            <w:proofErr w:type="gramEnd"/>
-            <w:r>
-              <w:rPr>
-                <w:rFonts w:ascii="Times New Roman" w:hAnsi="Times New Roman" w:cs="Times New Roman"/>
-                <w:szCs w:val="32"/>
-              </w:rPr>
-              <w:t xml:space="preserve"> }}</w:t>
+              <w:t>{{ sex }}</w:t>
             </w:r>
           </w:p>
         </w:tc>
@@ -257,23 +198,7 @@
                 <w:rFonts w:ascii="Times New Roman" w:hAnsi="Times New Roman" w:cs="Times New Roman"/>
                 <w:szCs w:val="32"/>
               </w:rPr>
-              <w:t xml:space="preserve">AGE: </w:t>
-            </w:r>
-            <w:proofErr w:type="gramStart"/>
-            <w:r>
-              <w:rPr>
-                <w:rFonts w:ascii="Times New Roman" w:hAnsi="Times New Roman" w:cs="Times New Roman"/>
-                <w:szCs w:val="32"/>
-              </w:rPr>
-              <w:t>{{ age</w:t>
-            </w:r>
-            <w:proofErr w:type="gramEnd"/>
-            <w:r>
-              <w:rPr>
-                <w:rFonts w:ascii="Times New Roman" w:hAnsi="Times New Roman" w:cs="Times New Roman"/>
-                <w:szCs w:val="32"/>
-              </w:rPr>
-              <w:t xml:space="preserve"> }}</w:t>
+              <w:t>AGE: {{ age }}</w:t>
             </w:r>
           </w:p>
         </w:tc>
@@ -296,32 +221,7 @@
                 <w:rFonts w:ascii="Times New Roman" w:hAnsi="Times New Roman" w:cs="Times New Roman"/>
                 <w:szCs w:val="32"/>
               </w:rPr>
-              <w:t xml:space="preserve">REF.BY: </w:t>
-            </w:r>
-            <w:proofErr w:type="gramStart"/>
-            <w:r>
-              <w:rPr>
-                <w:rFonts w:ascii="Times New Roman" w:hAnsi="Times New Roman" w:cs="Times New Roman"/>
-                <w:szCs w:val="32"/>
-              </w:rPr>
-              <w:t xml:space="preserve">{{ </w:t>
-            </w:r>
-            <w:proofErr w:type="spellStart"/>
-            <w:r>
-              <w:rPr>
-                <w:rFonts w:ascii="Times New Roman" w:hAnsi="Times New Roman" w:cs="Times New Roman"/>
-                <w:szCs w:val="32"/>
-              </w:rPr>
-              <w:t>refby</w:t>
-            </w:r>
-            <w:proofErr w:type="spellEnd"/>
-            <w:proofErr w:type="gramEnd"/>
-            <w:r>
-              <w:rPr>
-                <w:rFonts w:ascii="Times New Roman" w:hAnsi="Times New Roman" w:cs="Times New Roman"/>
-                <w:szCs w:val="32"/>
-              </w:rPr>
-              <w:t xml:space="preserve"> }}</w:t>
+              <w:t>REF.BY: {{ refby }}</w:t>
             </w:r>
           </w:p>
         </w:tc>
@@ -342,32 +242,7 @@
                 <w:rFonts w:ascii="Times New Roman" w:hAnsi="Times New Roman" w:cs="Times New Roman"/>
                 <w:szCs w:val="32"/>
               </w:rPr>
-              <w:t xml:space="preserve">UHID NO: </w:t>
-            </w:r>
-            <w:proofErr w:type="gramStart"/>
-            <w:r>
-              <w:rPr>
-                <w:rFonts w:ascii="Times New Roman" w:hAnsi="Times New Roman" w:cs="Times New Roman"/>
-                <w:szCs w:val="32"/>
-              </w:rPr>
-              <w:t xml:space="preserve">{{ </w:t>
-            </w:r>
-            <w:proofErr w:type="spellStart"/>
-            <w:r>
-              <w:rPr>
-                <w:rFonts w:ascii="Times New Roman" w:hAnsi="Times New Roman" w:cs="Times New Roman"/>
-                <w:szCs w:val="32"/>
-              </w:rPr>
-              <w:t>uhidno</w:t>
-            </w:r>
-            <w:proofErr w:type="spellEnd"/>
-            <w:proofErr w:type="gramEnd"/>
-            <w:r>
-              <w:rPr>
-                <w:rFonts w:ascii="Times New Roman" w:hAnsi="Times New Roman" w:cs="Times New Roman"/>
-                <w:szCs w:val="32"/>
-              </w:rPr>
-              <w:t xml:space="preserve"> }}</w:t>
+              <w:t>UHID NO: {{ uhidno }}</w:t>
             </w:r>
           </w:p>
         </w:tc>
@@ -413,39 +288,7 @@
           <w:rFonts w:ascii="Times New Roman" w:hAnsi="Times New Roman" w:cs="Times New Roman"/>
           <w:szCs w:val="32"/>
         </w:rPr>
-        <w:t xml:space="preserve">Examination Type: </w:t>
-      </w:r>
-      <w:proofErr w:type="gramStart"/>
-      <w:r>
-        <w:rPr>
-          <w:rFonts w:ascii="Times New Roman" w:hAnsi="Times New Roman" w:cs="Times New Roman"/>
-          <w:szCs w:val="32"/>
-        </w:rPr>
-        <w:t xml:space="preserve">{{ </w:t>
-      </w:r>
-      <w:proofErr w:type="spellStart"/>
-      <w:r>
-        <w:rPr>
-          <w:rFonts w:ascii="Times New Roman" w:hAnsi="Times New Roman" w:cs="Times New Roman"/>
-          <w:szCs w:val="32"/>
-        </w:rPr>
-        <w:t>examination</w:t>
-      </w:r>
-      <w:proofErr w:type="gramEnd"/>
-      <w:r>
-        <w:rPr>
-          <w:rFonts w:ascii="Times New Roman" w:hAnsi="Times New Roman" w:cs="Times New Roman"/>
-          <w:szCs w:val="32"/>
-        </w:rPr>
-        <w:t>_type</w:t>
-      </w:r>
-      <w:proofErr w:type="spellEnd"/>
-      <w:r>
-        <w:rPr>
-          <w:rFonts w:ascii="Times New Roman" w:hAnsi="Times New Roman" w:cs="Times New Roman"/>
-          <w:szCs w:val="32"/>
-        </w:rPr>
-        <w:t xml:space="preserve"> }}</w:t>
+        <w:t>Examination Type: {{ examination_type }}</w:t>
       </w:r>
     </w:p>
     <w:p>
@@ -461,39 +304,7 @@
           <w:rFonts w:ascii="Times New Roman" w:hAnsi="Times New Roman" w:cs="Times New Roman"/>
           <w:szCs w:val="32"/>
         </w:rPr>
-        <w:t xml:space="preserve">Examined Area: </w:t>
-      </w:r>
-      <w:proofErr w:type="gramStart"/>
-      <w:r>
-        <w:rPr>
-          <w:rFonts w:ascii="Times New Roman" w:hAnsi="Times New Roman" w:cs="Times New Roman"/>
-          <w:szCs w:val="32"/>
-        </w:rPr>
-        <w:t xml:space="preserve">{{ </w:t>
-      </w:r>
-      <w:proofErr w:type="spellStart"/>
-      <w:r>
-        <w:rPr>
-          <w:rFonts w:ascii="Times New Roman" w:hAnsi="Times New Roman" w:cs="Times New Roman"/>
-          <w:szCs w:val="32"/>
-        </w:rPr>
-        <w:t>examined</w:t>
-      </w:r>
-      <w:proofErr w:type="gramEnd"/>
-      <w:r>
-        <w:rPr>
-          <w:rFonts w:ascii="Times New Roman" w:hAnsi="Times New Roman" w:cs="Times New Roman"/>
-          <w:szCs w:val="32"/>
-        </w:rPr>
-        <w:t>_area</w:t>
-      </w:r>
-      <w:proofErr w:type="spellEnd"/>
-      <w:r>
-        <w:rPr>
-          <w:rFonts w:ascii="Times New Roman" w:hAnsi="Times New Roman" w:cs="Times New Roman"/>
-          <w:szCs w:val="32"/>
-        </w:rPr>
-        <w:t xml:space="preserve"> }}</w:t>
+        <w:t>Examined Area: {{ examined_area }}</w:t>
       </w:r>
     </w:p>
     <w:p>
@@ -509,39 +320,7 @@
           <w:rFonts w:ascii="Times New Roman" w:hAnsi="Times New Roman" w:cs="Times New Roman"/>
           <w:szCs w:val="32"/>
         </w:rPr>
-        <w:t xml:space="preserve">Device Model: </w:t>
-      </w:r>
-      <w:proofErr w:type="gramStart"/>
-      <w:r>
-        <w:rPr>
-          <w:rFonts w:ascii="Times New Roman" w:hAnsi="Times New Roman" w:cs="Times New Roman"/>
-          <w:szCs w:val="32"/>
-        </w:rPr>
-        <w:t xml:space="preserve">{{ </w:t>
-      </w:r>
-      <w:proofErr w:type="spellStart"/>
-      <w:r>
-        <w:rPr>
-          <w:rFonts w:ascii="Times New Roman" w:hAnsi="Times New Roman" w:cs="Times New Roman"/>
-          <w:szCs w:val="32"/>
-        </w:rPr>
-        <w:t>device</w:t>
-      </w:r>
-      <w:proofErr w:type="gramEnd"/>
-      <w:r>
-        <w:rPr>
-          <w:rFonts w:ascii="Times New Roman" w:hAnsi="Times New Roman" w:cs="Times New Roman"/>
-          <w:szCs w:val="32"/>
-        </w:rPr>
-        <w:t>_model</w:t>
-      </w:r>
-      <w:proofErr w:type="spellEnd"/>
-      <w:r>
-        <w:rPr>
-          <w:rFonts w:ascii="Times New Roman" w:hAnsi="Times New Roman" w:cs="Times New Roman"/>
-          <w:szCs w:val="32"/>
-        </w:rPr>
-        <w:t xml:space="preserve"> }}</w:t>
+        <w:t>Device Model: {{ device_model }}</w:t>
       </w:r>
     </w:p>
     <w:p>
@@ -572,37 +351,12 @@
           <w:szCs w:val="32"/>
         </w:rPr>
       </w:pPr>
-      <w:proofErr w:type="gramStart"/>
       <w:r>
         <w:rPr>
           <w:rFonts w:ascii="Times New Roman" w:hAnsi="Times New Roman" w:cs="Times New Roman"/>
           <w:szCs w:val="32"/>
         </w:rPr>
-        <w:t xml:space="preserve">{{ </w:t>
-      </w:r>
-      <w:proofErr w:type="spellStart"/>
-      <w:r>
-        <w:rPr>
-          <w:rFonts w:ascii="Times New Roman" w:hAnsi="Times New Roman" w:cs="Times New Roman"/>
-          <w:szCs w:val="32"/>
-        </w:rPr>
-        <w:t>imaging</w:t>
-      </w:r>
-      <w:proofErr w:type="gramEnd"/>
-      <w:r>
-        <w:rPr>
-          <w:rFonts w:ascii="Times New Roman" w:hAnsi="Times New Roman" w:cs="Times New Roman"/>
-          <w:szCs w:val="32"/>
-        </w:rPr>
-        <w:t>_findings</w:t>
-      </w:r>
-      <w:proofErr w:type="spellEnd"/>
-      <w:r>
-        <w:rPr>
-          <w:rFonts w:ascii="Times New Roman" w:hAnsi="Times New Roman" w:cs="Times New Roman"/>
-          <w:szCs w:val="32"/>
-        </w:rPr>
-        <w:t xml:space="preserve"> }}</w:t>
+        <w:t>{{ imaging_findings }}</w:t>
       </w:r>
     </w:p>
     <w:p>
@@ -631,37 +385,12 @@
           <w:szCs w:val="32"/>
         </w:rPr>
       </w:pPr>
-      <w:proofErr w:type="gramStart"/>
       <w:r>
         <w:rPr>
           <w:rFonts w:ascii="Times New Roman" w:hAnsi="Times New Roman" w:cs="Times New Roman"/>
           <w:szCs w:val="32"/>
         </w:rPr>
-        <w:t xml:space="preserve">{{ </w:t>
-      </w:r>
-      <w:proofErr w:type="spellStart"/>
-      <w:r>
-        <w:rPr>
-          <w:rFonts w:ascii="Times New Roman" w:hAnsi="Times New Roman" w:cs="Times New Roman"/>
-          <w:szCs w:val="32"/>
-        </w:rPr>
-        <w:t>diagnosis</w:t>
-      </w:r>
-      <w:proofErr w:type="gramEnd"/>
-      <w:r>
-        <w:rPr>
-          <w:rFonts w:ascii="Times New Roman" w:hAnsi="Times New Roman" w:cs="Times New Roman"/>
-          <w:szCs w:val="32"/>
-        </w:rPr>
-        <w:t>_summary</w:t>
-      </w:r>
-      <w:proofErr w:type="spellEnd"/>
-      <w:r>
-        <w:rPr>
-          <w:rFonts w:ascii="Times New Roman" w:hAnsi="Times New Roman" w:cs="Times New Roman"/>
-          <w:szCs w:val="32"/>
-        </w:rPr>
-        <w:t xml:space="preserve"> }}</w:t>
+        <w:t>{{ diagnosis_summary }}</w:t>
       </w:r>
     </w:p>
     <w:p>
@@ -698,21 +427,27 @@
           <w:lang w:eastAsia="zh-CN"/>
         </w:rPr>
       </w:pPr>
-      <w:proofErr w:type="gramStart"/>
       <w:r>
         <w:rPr>
           <w:rFonts w:ascii="Times New Roman" w:hAnsi="Times New Roman" w:cs="Times New Roman"/>
           <w:szCs w:val="32"/>
         </w:rPr>
-        <w:t>{{ Comment</w:t>
+        <w:t xml:space="preserve">{{ </w:t>
       </w:r>
-      <w:proofErr w:type="gramEnd"/>
+      <w:r>
+        <w:rPr>
+          <w:rFonts w:ascii="Times New Roman" w:hAnsi="Times New Roman" w:cs="Times New Roman" w:hint="eastAsia"/>
+          <w:szCs w:val="32"/>
+          <w:lang w:eastAsia="zh-CN"/>
+        </w:rPr>
+        <w:t>c</w:t>
+      </w:r>
       <w:r>
         <w:rPr>
           <w:rFonts w:ascii="Times New Roman" w:hAnsi="Times New Roman" w:cs="Times New Roman"/>
           <w:szCs w:val="32"/>
         </w:rPr>
-        <w:t xml:space="preserve"> }}</w:t>
+        <w:t>omment }}</w:t>
       </w:r>
     </w:p>
     <w:p>

</xml_diff>

<commit_message>
slight change for Vision 1
</commit_message>
<xml_diff>
--- a/backend/templates/template1.docx
+++ b/backend/templates/template1.docx
@@ -33,11 +33,27 @@
       </w:pPr>
       <w:r>
         <w:rPr>
+          <w:rFonts w:ascii="Times New Roman" w:hAnsi="Times New Roman" w:cs="Times New Roman" w:hint="eastAsia"/>
+          <w:szCs w:val="32"/>
+          <w:lang w:eastAsia="zh-CN"/>
+        </w:rPr>
+        <w:t>S</w:t>
+      </w:r>
+      <w:r>
+        <w:rPr>
           <w:rFonts w:ascii="Times New Roman" w:hAnsi="Times New Roman" w:cs="Times New Roman"/>
           <w:szCs w:val="32"/>
           <w:lang w:eastAsia="zh-CN"/>
         </w:rPr>
-        <w:t>AI</w:t>
+        <w:t>onography</w:t>
+      </w:r>
+      <w:r>
+        <w:rPr>
+          <w:rFonts w:ascii="Times New Roman" w:hAnsi="Times New Roman" w:cs="Times New Roman"/>
+          <w:szCs w:val="32"/>
+          <w:lang w:eastAsia="zh-CN"/>
+        </w:rPr>
+        <w:t xml:space="preserve"> Result</w:t>
       </w:r>
       <w:r>
         <w:rPr>
@@ -114,12 +130,37 @@
               </w:rPr>
               <w:t xml:space="preserve">: </w:t>
             </w:r>
+            <w:proofErr w:type="gramStart"/>
             <w:r>
               <w:rPr>
                 <w:rFonts w:ascii="Times New Roman" w:hAnsi="Times New Roman" w:cs="Times New Roman"/>
                 <w:szCs w:val="32"/>
               </w:rPr>
-              <w:t>{{ patient_name }}</w:t>
+              <w:t xml:space="preserve">{{ </w:t>
+            </w:r>
+            <w:proofErr w:type="spellStart"/>
+            <w:r>
+              <w:rPr>
+                <w:rFonts w:ascii="Times New Roman" w:hAnsi="Times New Roman" w:cs="Times New Roman"/>
+                <w:szCs w:val="32"/>
+              </w:rPr>
+              <w:t>patient</w:t>
+            </w:r>
+            <w:proofErr w:type="gramEnd"/>
+            <w:r>
+              <w:rPr>
+                <w:rFonts w:ascii="Times New Roman" w:hAnsi="Times New Roman" w:cs="Times New Roman"/>
+                <w:szCs w:val="32"/>
+              </w:rPr>
+              <w:t>_name</w:t>
+            </w:r>
+            <w:proofErr w:type="spellEnd"/>
+            <w:r>
+              <w:rPr>
+                <w:rFonts w:ascii="Times New Roman" w:hAnsi="Times New Roman" w:cs="Times New Roman"/>
+                <w:szCs w:val="32"/>
+              </w:rPr>
+              <w:t xml:space="preserve"> }}</w:t>
             </w:r>
           </w:p>
         </w:tc>
@@ -142,12 +183,37 @@
               </w:rPr>
               <w:t xml:space="preserve">Date: </w:t>
             </w:r>
+            <w:proofErr w:type="gramStart"/>
             <w:r>
               <w:rPr>
                 <w:rFonts w:ascii="Times New Roman" w:hAnsi="Times New Roman" w:cs="Times New Roman"/>
                 <w:szCs w:val="32"/>
               </w:rPr>
-              <w:t>{{ examination_date }}</w:t>
+              <w:t xml:space="preserve">{{ </w:t>
+            </w:r>
+            <w:proofErr w:type="spellStart"/>
+            <w:r>
+              <w:rPr>
+                <w:rFonts w:ascii="Times New Roman" w:hAnsi="Times New Roman" w:cs="Times New Roman"/>
+                <w:szCs w:val="32"/>
+              </w:rPr>
+              <w:t>examination</w:t>
+            </w:r>
+            <w:proofErr w:type="gramEnd"/>
+            <w:r>
+              <w:rPr>
+                <w:rFonts w:ascii="Times New Roman" w:hAnsi="Times New Roman" w:cs="Times New Roman"/>
+                <w:szCs w:val="32"/>
+              </w:rPr>
+              <w:t>_date</w:t>
+            </w:r>
+            <w:proofErr w:type="spellEnd"/>
+            <w:r>
+              <w:rPr>
+                <w:rFonts w:ascii="Times New Roman" w:hAnsi="Times New Roman" w:cs="Times New Roman"/>
+                <w:szCs w:val="32"/>
+              </w:rPr>
+              <w:t xml:space="preserve"> }}</w:t>
             </w:r>
           </w:p>
         </w:tc>
@@ -172,12 +238,21 @@
               </w:rPr>
               <w:t xml:space="preserve">Gender: </w:t>
             </w:r>
+            <w:proofErr w:type="gramStart"/>
             <w:r>
               <w:rPr>
                 <w:rFonts w:ascii="Times New Roman" w:hAnsi="Times New Roman" w:cs="Times New Roman"/>
                 <w:szCs w:val="32"/>
               </w:rPr>
-              <w:t>{{ sex }}</w:t>
+              <w:t>{{ sex</w:t>
+            </w:r>
+            <w:proofErr w:type="gramEnd"/>
+            <w:r>
+              <w:rPr>
+                <w:rFonts w:ascii="Times New Roman" w:hAnsi="Times New Roman" w:cs="Times New Roman"/>
+                <w:szCs w:val="32"/>
+              </w:rPr>
+              <w:t xml:space="preserve"> }}</w:t>
             </w:r>
           </w:p>
         </w:tc>
@@ -198,7 +273,23 @@
                 <w:rFonts w:ascii="Times New Roman" w:hAnsi="Times New Roman" w:cs="Times New Roman"/>
                 <w:szCs w:val="32"/>
               </w:rPr>
-              <w:t>AGE: {{ age }}</w:t>
+              <w:t xml:space="preserve">AGE: </w:t>
+            </w:r>
+            <w:proofErr w:type="gramStart"/>
+            <w:r>
+              <w:rPr>
+                <w:rFonts w:ascii="Times New Roman" w:hAnsi="Times New Roman" w:cs="Times New Roman"/>
+                <w:szCs w:val="32"/>
+              </w:rPr>
+              <w:t>{{ age</w:t>
+            </w:r>
+            <w:proofErr w:type="gramEnd"/>
+            <w:r>
+              <w:rPr>
+                <w:rFonts w:ascii="Times New Roman" w:hAnsi="Times New Roman" w:cs="Times New Roman"/>
+                <w:szCs w:val="32"/>
+              </w:rPr>
+              <w:t xml:space="preserve"> }}</w:t>
             </w:r>
           </w:p>
         </w:tc>
@@ -221,7 +312,32 @@
                 <w:rFonts w:ascii="Times New Roman" w:hAnsi="Times New Roman" w:cs="Times New Roman"/>
                 <w:szCs w:val="32"/>
               </w:rPr>
-              <w:t>REF.BY: {{ refby }}</w:t>
+              <w:t xml:space="preserve">REF.BY: </w:t>
+            </w:r>
+            <w:proofErr w:type="gramStart"/>
+            <w:r>
+              <w:rPr>
+                <w:rFonts w:ascii="Times New Roman" w:hAnsi="Times New Roman" w:cs="Times New Roman"/>
+                <w:szCs w:val="32"/>
+              </w:rPr>
+              <w:t xml:space="preserve">{{ </w:t>
+            </w:r>
+            <w:proofErr w:type="spellStart"/>
+            <w:r>
+              <w:rPr>
+                <w:rFonts w:ascii="Times New Roman" w:hAnsi="Times New Roman" w:cs="Times New Roman"/>
+                <w:szCs w:val="32"/>
+              </w:rPr>
+              <w:t>refby</w:t>
+            </w:r>
+            <w:proofErr w:type="spellEnd"/>
+            <w:proofErr w:type="gramEnd"/>
+            <w:r>
+              <w:rPr>
+                <w:rFonts w:ascii="Times New Roman" w:hAnsi="Times New Roman" w:cs="Times New Roman"/>
+                <w:szCs w:val="32"/>
+              </w:rPr>
+              <w:t xml:space="preserve"> }}</w:t>
             </w:r>
           </w:p>
         </w:tc>
@@ -242,7 +358,32 @@
                 <w:rFonts w:ascii="Times New Roman" w:hAnsi="Times New Roman" w:cs="Times New Roman"/>
                 <w:szCs w:val="32"/>
               </w:rPr>
-              <w:t>UHID NO: {{ uhidno }}</w:t>
+              <w:t xml:space="preserve">UHID NO: </w:t>
+            </w:r>
+            <w:proofErr w:type="gramStart"/>
+            <w:r>
+              <w:rPr>
+                <w:rFonts w:ascii="Times New Roman" w:hAnsi="Times New Roman" w:cs="Times New Roman"/>
+                <w:szCs w:val="32"/>
+              </w:rPr>
+              <w:t xml:space="preserve">{{ </w:t>
+            </w:r>
+            <w:proofErr w:type="spellStart"/>
+            <w:r>
+              <w:rPr>
+                <w:rFonts w:ascii="Times New Roman" w:hAnsi="Times New Roman" w:cs="Times New Roman"/>
+                <w:szCs w:val="32"/>
+              </w:rPr>
+              <w:t>uhidno</w:t>
+            </w:r>
+            <w:proofErr w:type="spellEnd"/>
+            <w:proofErr w:type="gramEnd"/>
+            <w:r>
+              <w:rPr>
+                <w:rFonts w:ascii="Times New Roman" w:hAnsi="Times New Roman" w:cs="Times New Roman"/>
+                <w:szCs w:val="32"/>
+              </w:rPr>
+              <w:t xml:space="preserve"> }}</w:t>
             </w:r>
           </w:p>
         </w:tc>
@@ -288,7 +429,39 @@
           <w:rFonts w:ascii="Times New Roman" w:hAnsi="Times New Roman" w:cs="Times New Roman"/>
           <w:szCs w:val="32"/>
         </w:rPr>
-        <w:t>Examination Type: {{ examination_type }}</w:t>
+        <w:t xml:space="preserve">Examination Type: </w:t>
+      </w:r>
+      <w:proofErr w:type="gramStart"/>
+      <w:r>
+        <w:rPr>
+          <w:rFonts w:ascii="Times New Roman" w:hAnsi="Times New Roman" w:cs="Times New Roman"/>
+          <w:szCs w:val="32"/>
+        </w:rPr>
+        <w:t xml:space="preserve">{{ </w:t>
+      </w:r>
+      <w:proofErr w:type="spellStart"/>
+      <w:r>
+        <w:rPr>
+          <w:rFonts w:ascii="Times New Roman" w:hAnsi="Times New Roman" w:cs="Times New Roman"/>
+          <w:szCs w:val="32"/>
+        </w:rPr>
+        <w:t>examination</w:t>
+      </w:r>
+      <w:proofErr w:type="gramEnd"/>
+      <w:r>
+        <w:rPr>
+          <w:rFonts w:ascii="Times New Roman" w:hAnsi="Times New Roman" w:cs="Times New Roman"/>
+          <w:szCs w:val="32"/>
+        </w:rPr>
+        <w:t>_type</w:t>
+      </w:r>
+      <w:proofErr w:type="spellEnd"/>
+      <w:r>
+        <w:rPr>
+          <w:rFonts w:ascii="Times New Roman" w:hAnsi="Times New Roman" w:cs="Times New Roman"/>
+          <w:szCs w:val="32"/>
+        </w:rPr>
+        <w:t xml:space="preserve"> }}</w:t>
       </w:r>
     </w:p>
     <w:p>
@@ -304,7 +477,39 @@
           <w:rFonts w:ascii="Times New Roman" w:hAnsi="Times New Roman" w:cs="Times New Roman"/>
           <w:szCs w:val="32"/>
         </w:rPr>
-        <w:t>Examined Area: {{ examined_area }}</w:t>
+        <w:t xml:space="preserve">Examined Area: </w:t>
+      </w:r>
+      <w:proofErr w:type="gramStart"/>
+      <w:r>
+        <w:rPr>
+          <w:rFonts w:ascii="Times New Roman" w:hAnsi="Times New Roman" w:cs="Times New Roman"/>
+          <w:szCs w:val="32"/>
+        </w:rPr>
+        <w:t xml:space="preserve">{{ </w:t>
+      </w:r>
+      <w:proofErr w:type="spellStart"/>
+      <w:r>
+        <w:rPr>
+          <w:rFonts w:ascii="Times New Roman" w:hAnsi="Times New Roman" w:cs="Times New Roman"/>
+          <w:szCs w:val="32"/>
+        </w:rPr>
+        <w:t>examined</w:t>
+      </w:r>
+      <w:proofErr w:type="gramEnd"/>
+      <w:r>
+        <w:rPr>
+          <w:rFonts w:ascii="Times New Roman" w:hAnsi="Times New Roman" w:cs="Times New Roman"/>
+          <w:szCs w:val="32"/>
+        </w:rPr>
+        <w:t>_area</w:t>
+      </w:r>
+      <w:proofErr w:type="spellEnd"/>
+      <w:r>
+        <w:rPr>
+          <w:rFonts w:ascii="Times New Roman" w:hAnsi="Times New Roman" w:cs="Times New Roman"/>
+          <w:szCs w:val="32"/>
+        </w:rPr>
+        <w:t xml:space="preserve"> }}</w:t>
       </w:r>
     </w:p>
     <w:p>
@@ -320,7 +525,39 @@
           <w:rFonts w:ascii="Times New Roman" w:hAnsi="Times New Roman" w:cs="Times New Roman"/>
           <w:szCs w:val="32"/>
         </w:rPr>
-        <w:t>Device Model: {{ device_model }}</w:t>
+        <w:t xml:space="preserve">Device Model: </w:t>
+      </w:r>
+      <w:proofErr w:type="gramStart"/>
+      <w:r>
+        <w:rPr>
+          <w:rFonts w:ascii="Times New Roman" w:hAnsi="Times New Roman" w:cs="Times New Roman"/>
+          <w:szCs w:val="32"/>
+        </w:rPr>
+        <w:t xml:space="preserve">{{ </w:t>
+      </w:r>
+      <w:proofErr w:type="spellStart"/>
+      <w:r>
+        <w:rPr>
+          <w:rFonts w:ascii="Times New Roman" w:hAnsi="Times New Roman" w:cs="Times New Roman"/>
+          <w:szCs w:val="32"/>
+        </w:rPr>
+        <w:t>device</w:t>
+      </w:r>
+      <w:proofErr w:type="gramEnd"/>
+      <w:r>
+        <w:rPr>
+          <w:rFonts w:ascii="Times New Roman" w:hAnsi="Times New Roman" w:cs="Times New Roman"/>
+          <w:szCs w:val="32"/>
+        </w:rPr>
+        <w:t>_model</w:t>
+      </w:r>
+      <w:proofErr w:type="spellEnd"/>
+      <w:r>
+        <w:rPr>
+          <w:rFonts w:ascii="Times New Roman" w:hAnsi="Times New Roman" w:cs="Times New Roman"/>
+          <w:szCs w:val="32"/>
+        </w:rPr>
+        <w:t xml:space="preserve"> }}</w:t>
       </w:r>
     </w:p>
     <w:p>
@@ -351,12 +588,37 @@
           <w:szCs w:val="32"/>
         </w:rPr>
       </w:pPr>
+      <w:proofErr w:type="gramStart"/>
       <w:r>
         <w:rPr>
           <w:rFonts w:ascii="Times New Roman" w:hAnsi="Times New Roman" w:cs="Times New Roman"/>
           <w:szCs w:val="32"/>
         </w:rPr>
-        <w:t>{{ imaging_findings }}</w:t>
+        <w:t xml:space="preserve">{{ </w:t>
+      </w:r>
+      <w:proofErr w:type="spellStart"/>
+      <w:r>
+        <w:rPr>
+          <w:rFonts w:ascii="Times New Roman" w:hAnsi="Times New Roman" w:cs="Times New Roman"/>
+          <w:szCs w:val="32"/>
+        </w:rPr>
+        <w:t>imaging</w:t>
+      </w:r>
+      <w:proofErr w:type="gramEnd"/>
+      <w:r>
+        <w:rPr>
+          <w:rFonts w:ascii="Times New Roman" w:hAnsi="Times New Roman" w:cs="Times New Roman"/>
+          <w:szCs w:val="32"/>
+        </w:rPr>
+        <w:t>_findings</w:t>
+      </w:r>
+      <w:proofErr w:type="spellEnd"/>
+      <w:r>
+        <w:rPr>
+          <w:rFonts w:ascii="Times New Roman" w:hAnsi="Times New Roman" w:cs="Times New Roman"/>
+          <w:szCs w:val="32"/>
+        </w:rPr>
+        <w:t xml:space="preserve"> }}</w:t>
       </w:r>
     </w:p>
     <w:p>
@@ -385,12 +647,37 @@
           <w:szCs w:val="32"/>
         </w:rPr>
       </w:pPr>
+      <w:proofErr w:type="gramStart"/>
       <w:r>
         <w:rPr>
           <w:rFonts w:ascii="Times New Roman" w:hAnsi="Times New Roman" w:cs="Times New Roman"/>
           <w:szCs w:val="32"/>
         </w:rPr>
-        <w:t>{{ diagnosis_summary }}</w:t>
+        <w:t xml:space="preserve">{{ </w:t>
+      </w:r>
+      <w:proofErr w:type="spellStart"/>
+      <w:r>
+        <w:rPr>
+          <w:rFonts w:ascii="Times New Roman" w:hAnsi="Times New Roman" w:cs="Times New Roman"/>
+          <w:szCs w:val="32"/>
+        </w:rPr>
+        <w:t>diagnosis</w:t>
+      </w:r>
+      <w:proofErr w:type="gramEnd"/>
+      <w:r>
+        <w:rPr>
+          <w:rFonts w:ascii="Times New Roman" w:hAnsi="Times New Roman" w:cs="Times New Roman"/>
+          <w:szCs w:val="32"/>
+        </w:rPr>
+        <w:t>_summary</w:t>
+      </w:r>
+      <w:proofErr w:type="spellEnd"/>
+      <w:r>
+        <w:rPr>
+          <w:rFonts w:ascii="Times New Roman" w:hAnsi="Times New Roman" w:cs="Times New Roman"/>
+          <w:szCs w:val="32"/>
+        </w:rPr>
+        <w:t xml:space="preserve"> }}</w:t>
       </w:r>
     </w:p>
     <w:p>
@@ -427,6 +714,7 @@
           <w:lang w:eastAsia="zh-CN"/>
         </w:rPr>
       </w:pPr>
+      <w:proofErr w:type="gramStart"/>
       <w:r>
         <w:rPr>
           <w:rFonts w:ascii="Times New Roman" w:hAnsi="Times New Roman" w:cs="Times New Roman"/>
@@ -447,7 +735,15 @@
           <w:rFonts w:ascii="Times New Roman" w:hAnsi="Times New Roman" w:cs="Times New Roman"/>
           <w:szCs w:val="32"/>
         </w:rPr>
-        <w:t>omment }}</w:t>
+        <w:t>omment</w:t>
+      </w:r>
+      <w:proofErr w:type="gramEnd"/>
+      <w:r>
+        <w:rPr>
+          <w:rFonts w:ascii="Times New Roman" w:hAnsi="Times New Roman" w:cs="Times New Roman"/>
+          <w:szCs w:val="32"/>
+        </w:rPr>
+        <w:t xml:space="preserve"> }}</w:t>
       </w:r>
     </w:p>
     <w:p>

</xml_diff>